<commit_message>
laba1 2nd commit (final version)
</commit_message>
<xml_diff>
--- a/ТЗ-TaskTracker.docx
+++ b/ТЗ-TaskTracker.docx
@@ -600,7 +600,7 @@
           <w:lang w:val="uk-UA"/>
         </w:rPr>
         <w:lastRenderedPageBreak/>
-        <w:t>Статистика</w:t>
+        <w:t>Сортування данних</w:t>
       </w:r>
       <w:r>
         <w:rPr>
@@ -629,7 +629,7 @@
           <w:sz w:val="28"/>
           <w:lang w:val="uk-UA"/>
         </w:rPr>
-        <w:t>Відображення завдань за обрану дату</w:t>
+        <w:t>Забезпечити можливість сортування завдань за датою та категоріями</w:t>
       </w:r>
       <w:r>
         <w:rPr>
@@ -656,8 +656,18 @@
           <w:b/>
           <w:bCs/>
           <w:sz w:val="28"/>
-        </w:rPr>
-        <w:t>Зберігання даних:</w:t>
+          <w:lang w:val="uk-UA"/>
+        </w:rPr>
+        <w:t>Статистика</w:t>
+      </w:r>
+      <w:r>
+        <w:rPr>
+          <w:rFonts w:ascii="Times New Roman" w:hAnsi="Times New Roman" w:cs="Times New Roman"/>
+          <w:b/>
+          <w:bCs/>
+          <w:sz w:val="28"/>
+        </w:rPr>
+        <w:t>:</w:t>
       </w:r>
     </w:p>
     <w:p>
@@ -675,8 +685,16 @@
         <w:rPr>
           <w:rFonts w:ascii="Times New Roman" w:hAnsi="Times New Roman" w:cs="Times New Roman"/>
           <w:sz w:val="28"/>
-        </w:rPr>
-        <w:t>Завдання повинні зберігатися локально на пристрої користувача.</w:t>
+          <w:lang w:val="uk-UA"/>
+        </w:rPr>
+        <w:t>Відображення завдань за обрану дату</w:t>
+      </w:r>
+      <w:r>
+        <w:rPr>
+          <w:rFonts w:ascii="Times New Roman" w:hAnsi="Times New Roman" w:cs="Times New Roman"/>
+          <w:sz w:val="28"/>
+        </w:rPr>
+        <w:t>.</w:t>
       </w:r>
     </w:p>
     <w:p>
@@ -697,7 +715,7 @@
           <w:bCs/>
           <w:sz w:val="28"/>
         </w:rPr>
-        <w:t>Дизайн і інтерфейс:</w:t>
+        <w:t>Зберігання даних:</w:t>
       </w:r>
     </w:p>
     <w:p>
@@ -716,7 +734,7 @@
           <w:rFonts w:ascii="Times New Roman" w:hAnsi="Times New Roman" w:cs="Times New Roman"/>
           <w:sz w:val="28"/>
         </w:rPr>
-        <w:t>Розробити привабливий та зручний інтерфейс для додавання, редагування та перегляду завдань.</w:t>
+        <w:t>Завдання повинні зберігатися локально на пристрої користувача.</w:t>
       </w:r>
     </w:p>
     <w:p>
@@ -736,28 +754,8 @@
           <w:b/>
           <w:bCs/>
           <w:sz w:val="28"/>
-          <w:lang w:val="en-US"/>
-        </w:rPr>
-        <w:t>Push-</w:t>
-      </w:r>
-      <w:r>
-        <w:rPr>
-          <w:rFonts w:ascii="Times New Roman" w:hAnsi="Times New Roman" w:cs="Times New Roman"/>
-          <w:b/>
-          <w:bCs/>
-          <w:sz w:val="28"/>
-          <w:lang w:val="uk-UA"/>
-        </w:rPr>
-        <w:t>сповіщення</w:t>
-      </w:r>
-      <w:r>
-        <w:rPr>
-          <w:rFonts w:ascii="Times New Roman" w:hAnsi="Times New Roman" w:cs="Times New Roman"/>
-          <w:b/>
-          <w:bCs/>
-          <w:sz w:val="28"/>
-        </w:rPr>
-        <w:t>:</w:t>
+        </w:rPr>
+        <w:t>Дизайн і інтерфейс:</w:t>
       </w:r>
     </w:p>
     <w:p>
@@ -768,6 +766,66 @@
         </w:numPr>
         <w:rPr>
           <w:rFonts w:ascii="Times New Roman" w:hAnsi="Times New Roman" w:cs="Times New Roman"/>
+          <w:sz w:val="28"/>
+        </w:rPr>
+      </w:pPr>
+      <w:r>
+        <w:rPr>
+          <w:rFonts w:ascii="Times New Roman" w:hAnsi="Times New Roman" w:cs="Times New Roman"/>
+          <w:sz w:val="28"/>
+        </w:rPr>
+        <w:t>Розробити привабливий та зручний інтерфейс для додавання, редагування та перегляду завдань.</w:t>
+      </w:r>
+    </w:p>
+    <w:p>
+      <w:pPr>
+        <w:numPr>
+          <w:ilvl w:val="0"/>
+          <w:numId w:val="10"/>
+        </w:numPr>
+        <w:rPr>
+          <w:rFonts w:ascii="Times New Roman" w:hAnsi="Times New Roman" w:cs="Times New Roman"/>
+          <w:sz w:val="28"/>
+        </w:rPr>
+      </w:pPr>
+      <w:r>
+        <w:rPr>
+          <w:rFonts w:ascii="Times New Roman" w:hAnsi="Times New Roman" w:cs="Times New Roman"/>
+          <w:b/>
+          <w:bCs/>
+          <w:sz w:val="28"/>
+          <w:lang w:val="en-US"/>
+        </w:rPr>
+        <w:t>Push-</w:t>
+      </w:r>
+      <w:r>
+        <w:rPr>
+          <w:rFonts w:ascii="Times New Roman" w:hAnsi="Times New Roman" w:cs="Times New Roman"/>
+          <w:b/>
+          <w:bCs/>
+          <w:sz w:val="28"/>
+          <w:lang w:val="uk-UA"/>
+        </w:rPr>
+        <w:t>сповіщення</w:t>
+      </w:r>
+      <w:r>
+        <w:rPr>
+          <w:rFonts w:ascii="Times New Roman" w:hAnsi="Times New Roman" w:cs="Times New Roman"/>
+          <w:b/>
+          <w:bCs/>
+          <w:sz w:val="28"/>
+        </w:rPr>
+        <w:t>:</w:t>
+      </w:r>
+    </w:p>
+    <w:p>
+      <w:pPr>
+        <w:numPr>
+          <w:ilvl w:val="1"/>
+          <w:numId w:val="10"/>
+        </w:numPr>
+        <w:rPr>
+          <w:rFonts w:ascii="Times New Roman" w:hAnsi="Times New Roman" w:cs="Times New Roman"/>
           <w:sz w:val="36"/>
         </w:rPr>
       </w:pPr>
@@ -1066,6 +1124,7 @@
           <w:bCs/>
           <w:sz w:val="28"/>
         </w:rPr>
+        <w:lastRenderedPageBreak/>
         <w:t>Сумісність:</w:t>
       </w:r>
     </w:p>
@@ -1106,7 +1165,6 @@
           <w:bCs/>
           <w:sz w:val="28"/>
         </w:rPr>
-        <w:lastRenderedPageBreak/>
         <w:t>Тестування:</w:t>
       </w:r>
     </w:p>
@@ -1458,16 +1516,50 @@
       <w:pPr>
         <w:rPr>
           <w:rFonts w:ascii="Times New Roman" w:hAnsi="Times New Roman" w:cs="Times New Roman"/>
-          <w:sz w:val="28"/>
-        </w:rPr>
-      </w:pPr>
-      <w:r>
-        <w:rPr>
-          <w:rFonts w:ascii="Times New Roman" w:hAnsi="Times New Roman" w:cs="Times New Roman"/>
-          <w:b/>
-          <w:bCs/>
-          <w:sz w:val="28"/>
-        </w:rPr>
+          <w:b/>
+          <w:bCs/>
+          <w:sz w:val="28"/>
+          <w:lang w:val="uk-UA"/>
+        </w:rPr>
+      </w:pPr>
+    </w:p>
+    <w:p>
+      <w:pPr>
+        <w:rPr>
+          <w:rFonts w:ascii="Times New Roman" w:hAnsi="Times New Roman" w:cs="Times New Roman"/>
+          <w:b/>
+          <w:bCs/>
+          <w:sz w:val="28"/>
+          <w:lang w:val="uk-UA"/>
+        </w:rPr>
+      </w:pPr>
+    </w:p>
+    <w:p>
+      <w:pPr>
+        <w:rPr>
+          <w:rFonts w:ascii="Times New Roman" w:hAnsi="Times New Roman" w:cs="Times New Roman"/>
+          <w:b/>
+          <w:bCs/>
+          <w:sz w:val="28"/>
+          <w:lang w:val="uk-UA"/>
+        </w:rPr>
+      </w:pPr>
+    </w:p>
+    <w:p>
+      <w:pPr>
+        <w:rPr>
+          <w:rFonts w:ascii="Times New Roman" w:hAnsi="Times New Roman" w:cs="Times New Roman"/>
+          <w:sz w:val="28"/>
+        </w:rPr>
+      </w:pPr>
+      <w:r>
+        <w:rPr>
+          <w:rFonts w:ascii="Times New Roman" w:hAnsi="Times New Roman" w:cs="Times New Roman"/>
+          <w:b/>
+          <w:bCs/>
+          <w:sz w:val="28"/>
+        </w:rPr>
+        <w:lastRenderedPageBreak/>
         <w:t>Термін: 1 тиждень</w:t>
       </w:r>
     </w:p>
@@ -1559,7 +1651,6 @@
           <w:sz w:val="28"/>
           <w:lang w:val="uk-UA"/>
         </w:rPr>
-        <w:lastRenderedPageBreak/>
         <w:t>Схематичний вигляд сторінок застосунку:</w:t>
       </w:r>
     </w:p>
@@ -1570,7 +1661,7 @@
           <w:b/>
           <w:bCs/>
           <w:sz w:val="28"/>
-          <w:lang w:val="en-US"/>
+          <w:lang w:val="uk-UA"/>
         </w:rPr>
       </w:pPr>
       <w:r>
@@ -1579,10 +1670,10 @@
           <w:lang w:eastAsia="ru-RU"/>
         </w:rPr>
         <w:drawing>
-          <wp:inline distT="0" distB="0" distL="0" distR="0" wp14:anchorId="24E0D77B" wp14:editId="7E58BB20">
-            <wp:extent cx="3916680" cy="3996315"/>
-            <wp:effectExtent l="0" t="0" r="7620" b="4445"/>
-            <wp:docPr id="7" name="Рисунок 7"/>
+          <wp:inline distT="0" distB="0" distL="0" distR="0" wp14:anchorId="22CE4DE0" wp14:editId="1C86185A">
+            <wp:extent cx="3177671" cy="3223260"/>
+            <wp:effectExtent l="0" t="0" r="3810" b="0"/>
+            <wp:docPr id="8" name="Рисунок 8"/>
             <wp:cNvGraphicFramePr>
               <a:graphicFrameLocks xmlns:a="http://schemas.openxmlformats.org/drawingml/2006/main" noChangeAspect="1"/>
             </wp:cNvGraphicFramePr>
@@ -1602,7 +1693,7 @@
                   <pic:spPr>
                     <a:xfrm>
                       <a:off x="0" y="0"/>
-                      <a:ext cx="3918819" cy="3998497"/>
+                      <a:ext cx="3181197" cy="3226837"/>
                     </a:xfrm>
                     <a:prstGeom prst="rect">
                       <a:avLst/>
@@ -1614,28 +1705,15 @@
           </wp:inline>
         </w:drawing>
       </w:r>
-      <w:bookmarkStart w:id="0" w:name="_GoBack"/>
-      <w:bookmarkEnd w:id="0"/>
-    </w:p>
-    <w:p>
-      <w:pPr>
-        <w:rPr>
-          <w:rFonts w:ascii="Times New Roman" w:hAnsi="Times New Roman" w:cs="Times New Roman"/>
-          <w:b/>
-          <w:bCs/>
-          <w:sz w:val="28"/>
-          <w:lang w:val="en-US"/>
-        </w:rPr>
-      </w:pPr>
-    </w:p>
-    <w:p>
-      <w:pPr>
-        <w:rPr>
-          <w:rFonts w:ascii="Times New Roman" w:hAnsi="Times New Roman" w:cs="Times New Roman"/>
-          <w:b/>
-          <w:bCs/>
-          <w:sz w:val="28"/>
-          <w:lang w:val="en-US"/>
+    </w:p>
+    <w:p>
+      <w:pPr>
+        <w:rPr>
+          <w:rFonts w:ascii="Times New Roman" w:hAnsi="Times New Roman" w:cs="Times New Roman"/>
+          <w:b/>
+          <w:bCs/>
+          <w:sz w:val="28"/>
+          <w:lang w:val="uk-UA"/>
         </w:rPr>
       </w:pPr>
       <w:r>
@@ -1644,10 +1722,10 @@
           <w:lang w:eastAsia="ru-RU"/>
         </w:rPr>
         <w:drawing>
-          <wp:inline distT="0" distB="0" distL="0" distR="0" wp14:anchorId="22CE4DE0" wp14:editId="1C86185A">
-            <wp:extent cx="3928895" cy="3985260"/>
-            <wp:effectExtent l="0" t="0" r="0" b="0"/>
-            <wp:docPr id="8" name="Рисунок 8"/>
+          <wp:inline distT="0" distB="0" distL="0" distR="0" wp14:anchorId="733B9E12" wp14:editId="512C124C">
+            <wp:extent cx="3230880" cy="3296570"/>
+            <wp:effectExtent l="0" t="0" r="7620" b="0"/>
+            <wp:docPr id="7" name="Рисунок 7"/>
             <wp:cNvGraphicFramePr>
               <a:graphicFrameLocks xmlns:a="http://schemas.openxmlformats.org/drawingml/2006/main" noChangeAspect="1"/>
             </wp:cNvGraphicFramePr>
@@ -1667,7 +1745,7 @@
                   <pic:spPr>
                     <a:xfrm>
                       <a:off x="0" y="0"/>
-                      <a:ext cx="3931861" cy="3988269"/>
+                      <a:ext cx="3235425" cy="3301207"/>
                     </a:xfrm>
                     <a:prstGeom prst="rect">
                       <a:avLst/>
@@ -1690,17 +1768,222 @@
           <w:lang w:val="uk-UA"/>
         </w:rPr>
       </w:pPr>
-    </w:p>
-    <w:p>
-      <w:pPr>
-        <w:rPr>
-          <w:rFonts w:ascii="Times New Roman" w:hAnsi="Times New Roman" w:cs="Times New Roman"/>
-          <w:b/>
-          <w:bCs/>
-          <w:sz w:val="28"/>
-          <w:lang w:val="uk-UA"/>
-        </w:rPr>
-      </w:pPr>
+      <w:r>
+        <w:rPr>
+          <w:rFonts w:ascii="Times New Roman" w:hAnsi="Times New Roman" w:cs="Times New Roman"/>
+          <w:b/>
+          <w:bCs/>
+          <w:sz w:val="28"/>
+          <w:lang w:val="uk-UA"/>
+        </w:rPr>
+        <w:lastRenderedPageBreak/>
+        <w:t>Діаграма використання:</w:t>
+      </w:r>
+    </w:p>
+    <w:p>
+      <w:pPr>
+        <w:rPr>
+          <w:rFonts w:ascii="Times New Roman" w:hAnsi="Times New Roman" w:cs="Times New Roman"/>
+          <w:b/>
+          <w:bCs/>
+          <w:sz w:val="28"/>
+          <w:lang w:val="en-US"/>
+        </w:rPr>
+      </w:pPr>
+      <w:r>
+        <w:rPr>
+          <w:rFonts w:ascii="Times New Roman" w:hAnsi="Times New Roman" w:cs="Times New Roman"/>
+          <w:b/>
+          <w:bCs/>
+          <w:noProof/>
+          <w:sz w:val="28"/>
+          <w:lang w:eastAsia="ru-RU"/>
+        </w:rPr>
+        <w:drawing>
+          <wp:inline distT="0" distB="0" distL="0" distR="0">
+            <wp:extent cx="4937760" cy="4018228"/>
+            <wp:effectExtent l="0" t="0" r="0" b="1905"/>
+            <wp:docPr id="10" name="Рисунок 10" descr="C:\Users\Asus\Pictures\Screenshots\Снимок экрана (1654).png"/>
+            <wp:cNvGraphicFramePr>
+              <a:graphicFrameLocks xmlns:a="http://schemas.openxmlformats.org/drawingml/2006/main" noChangeAspect="1"/>
+            </wp:cNvGraphicFramePr>
+            <a:graphic xmlns:a="http://schemas.openxmlformats.org/drawingml/2006/main">
+              <a:graphicData uri="http://schemas.openxmlformats.org/drawingml/2006/picture">
+                <pic:pic xmlns:pic="http://schemas.openxmlformats.org/drawingml/2006/picture">
+                  <pic:nvPicPr>
+                    <pic:cNvPr id="0" name="Picture 2" descr="C:\Users\Asus\Pictures\Screenshots\Снимок экрана (1654).png"/>
+                    <pic:cNvPicPr>
+                      <a:picLocks noChangeAspect="1" noChangeArrowheads="1"/>
+                    </pic:cNvPicPr>
+                  </pic:nvPicPr>
+                  <pic:blipFill>
+                    <a:blip r:embed="rId8">
+                      <a:extLst>
+                        <a:ext uri="{28A0092B-C50C-407E-A947-70E740481C1C}">
+                          <a14:useLocalDpi xmlns:a14="http://schemas.microsoft.com/office/drawing/2010/main" val="0"/>
+                        </a:ext>
+                      </a:extLst>
+                    </a:blip>
+                    <a:srcRect/>
+                    <a:stretch>
+                      <a:fillRect/>
+                    </a:stretch>
+                  </pic:blipFill>
+                  <pic:spPr bwMode="auto">
+                    <a:xfrm>
+                      <a:off x="0" y="0"/>
+                      <a:ext cx="4940920" cy="4020800"/>
+                    </a:xfrm>
+                    <a:prstGeom prst="rect">
+                      <a:avLst/>
+                    </a:prstGeom>
+                    <a:noFill/>
+                    <a:ln>
+                      <a:noFill/>
+                    </a:ln>
+                  </pic:spPr>
+                </pic:pic>
+              </a:graphicData>
+            </a:graphic>
+          </wp:inline>
+        </w:drawing>
+      </w:r>
+    </w:p>
+    <w:p>
+      <w:pPr>
+        <w:rPr>
+          <w:rFonts w:ascii="Times New Roman" w:hAnsi="Times New Roman" w:cs="Times New Roman"/>
+          <w:b/>
+          <w:bCs/>
+          <w:sz w:val="28"/>
+          <w:lang w:val="en-US"/>
+        </w:rPr>
+      </w:pPr>
+    </w:p>
+    <w:p>
+      <w:pPr>
+        <w:rPr>
+          <w:rFonts w:ascii="Times New Roman" w:hAnsi="Times New Roman" w:cs="Times New Roman"/>
+          <w:b/>
+          <w:bCs/>
+          <w:sz w:val="28"/>
+          <w:lang w:val="uk-UA"/>
+        </w:rPr>
+      </w:pPr>
+      <w:r>
+        <w:rPr>
+          <w:rFonts w:ascii="Times New Roman" w:hAnsi="Times New Roman" w:cs="Times New Roman"/>
+          <w:b/>
+          <w:bCs/>
+          <w:sz w:val="28"/>
+          <w:lang w:val="uk-UA"/>
+        </w:rPr>
+        <w:t>Діаграма класів:</w:t>
+      </w:r>
+    </w:p>
+    <w:p>
+      <w:pPr>
+        <w:rPr>
+          <w:rFonts w:ascii="Times New Roman" w:hAnsi="Times New Roman" w:cs="Times New Roman"/>
+          <w:b/>
+          <w:bCs/>
+          <w:sz w:val="28"/>
+          <w:lang w:val="en-US"/>
+        </w:rPr>
+      </w:pPr>
+      <w:r>
+        <w:rPr>
+          <w:rFonts w:ascii="Times New Roman" w:hAnsi="Times New Roman" w:cs="Times New Roman"/>
+          <w:b/>
+          <w:bCs/>
+          <w:noProof/>
+          <w:sz w:val="28"/>
+          <w:lang w:eastAsia="ru-RU"/>
+        </w:rPr>
+        <w:drawing>
+          <wp:inline distT="0" distB="0" distL="0" distR="0">
+            <wp:extent cx="5783580" cy="3246120"/>
+            <wp:effectExtent l="0" t="0" r="7620" b="0"/>
+            <wp:docPr id="12" name="Рисунок 12" descr="C:\Users\Asus\Pictures\Screenshots\Снимок экрана (1655).png"/>
+            <wp:cNvGraphicFramePr>
+              <a:graphicFrameLocks xmlns:a="http://schemas.openxmlformats.org/drawingml/2006/main" noChangeAspect="1"/>
+            </wp:cNvGraphicFramePr>
+            <a:graphic xmlns:a="http://schemas.openxmlformats.org/drawingml/2006/main">
+              <a:graphicData uri="http://schemas.openxmlformats.org/drawingml/2006/picture">
+                <pic:pic xmlns:pic="http://schemas.openxmlformats.org/drawingml/2006/picture">
+                  <pic:nvPicPr>
+                    <pic:cNvPr id="0" name="Picture 3" descr="C:\Users\Asus\Pictures\Screenshots\Снимок экрана (1655).png"/>
+                    <pic:cNvPicPr>
+                      <a:picLocks noChangeAspect="1" noChangeArrowheads="1"/>
+                    </pic:cNvPicPr>
+                  </pic:nvPicPr>
+                  <pic:blipFill>
+                    <a:blip r:embed="rId9">
+                      <a:extLst>
+                        <a:ext uri="{28A0092B-C50C-407E-A947-70E740481C1C}">
+                          <a14:useLocalDpi xmlns:a14="http://schemas.microsoft.com/office/drawing/2010/main" val="0"/>
+                        </a:ext>
+                      </a:extLst>
+                    </a:blip>
+                    <a:srcRect/>
+                    <a:stretch>
+                      <a:fillRect/>
+                    </a:stretch>
+                  </pic:blipFill>
+                  <pic:spPr bwMode="auto">
+                    <a:xfrm>
+                      <a:off x="0" y="0"/>
+                      <a:ext cx="5783580" cy="3246120"/>
+                    </a:xfrm>
+                    <a:prstGeom prst="rect">
+                      <a:avLst/>
+                    </a:prstGeom>
+                    <a:noFill/>
+                    <a:ln>
+                      <a:noFill/>
+                    </a:ln>
+                  </pic:spPr>
+                </pic:pic>
+              </a:graphicData>
+            </a:graphic>
+          </wp:inline>
+        </w:drawing>
+      </w:r>
+    </w:p>
+    <w:p>
+      <w:pPr>
+        <w:rPr>
+          <w:rFonts w:ascii="Times New Roman" w:hAnsi="Times New Roman" w:cs="Times New Roman"/>
+          <w:b/>
+          <w:bCs/>
+          <w:sz w:val="28"/>
+          <w:lang w:val="uk-UA"/>
+        </w:rPr>
+      </w:pPr>
+    </w:p>
+    <w:p>
+      <w:pPr>
+        <w:rPr>
+          <w:rFonts w:ascii="Times New Roman" w:hAnsi="Times New Roman" w:cs="Times New Roman"/>
+          <w:b/>
+          <w:bCs/>
+          <w:sz w:val="28"/>
+          <w:lang w:val="en-US"/>
+        </w:rPr>
+      </w:pPr>
+    </w:p>
+    <w:p>
+      <w:pPr>
+        <w:rPr>
+          <w:rFonts w:ascii="Times New Roman" w:hAnsi="Times New Roman" w:cs="Times New Roman"/>
+          <w:b/>
+          <w:bCs/>
+          <w:sz w:val="28"/>
+          <w:lang w:val="uk-UA"/>
+        </w:rPr>
+      </w:pPr>
+      <w:bookmarkStart w:id="0" w:name="_GoBack"/>
+      <w:bookmarkEnd w:id="0"/>
       <w:r>
         <w:rPr>
           <w:rFonts w:ascii="Times New Roman" w:hAnsi="Times New Roman" w:cs="Times New Roman"/>
@@ -1789,7 +2072,7 @@
                     </pic:cNvPicPr>
                   </pic:nvPicPr>
                   <pic:blipFill>
-                    <a:blip r:embed="rId8">
+                    <a:blip r:embed="rId10">
                       <a:extLst>
                         <a:ext uri="{28A0092B-C50C-407E-A947-70E740481C1C}">
                           <a14:useLocalDpi xmlns:a14="http://schemas.microsoft.com/office/drawing/2010/main" val="0"/>
@@ -1871,7 +2154,7 @@
                     </pic:cNvPicPr>
                   </pic:nvPicPr>
                   <pic:blipFill>
-                    <a:blip r:embed="rId9">
+                    <a:blip r:embed="rId11">
                       <a:extLst>
                         <a:ext uri="{28A0092B-C50C-407E-A947-70E740481C1C}">
                           <a14:useLocalDpi xmlns:a14="http://schemas.microsoft.com/office/drawing/2010/main" val="0"/>
@@ -1954,7 +2237,7 @@
                     </pic:cNvPicPr>
                   </pic:nvPicPr>
                   <pic:blipFill>
-                    <a:blip r:embed="rId10">
+                    <a:blip r:embed="rId12">
                       <a:extLst>
                         <a:ext uri="{28A0092B-C50C-407E-A947-70E740481C1C}">
                           <a14:useLocalDpi xmlns:a14="http://schemas.microsoft.com/office/drawing/2010/main" val="0"/>
@@ -2036,7 +2319,7 @@
                     </pic:cNvPicPr>
                   </pic:nvPicPr>
                   <pic:blipFill>
-                    <a:blip r:embed="rId11">
+                    <a:blip r:embed="rId13">
                       <a:extLst>
                         <a:ext uri="{28A0092B-C50C-407E-A947-70E740481C1C}">
                           <a14:useLocalDpi xmlns:a14="http://schemas.microsoft.com/office/drawing/2010/main" val="0"/>
@@ -2119,7 +2402,7 @@
                     </pic:cNvPicPr>
                   </pic:nvPicPr>
                   <pic:blipFill>
-                    <a:blip r:embed="rId12">
+                    <a:blip r:embed="rId14">
                       <a:extLst>
                         <a:ext uri="{28A0092B-C50C-407E-A947-70E740481C1C}">
                           <a14:useLocalDpi xmlns:a14="http://schemas.microsoft.com/office/drawing/2010/main" val="0"/>
@@ -2217,7 +2500,7 @@
                     </pic:cNvPicPr>
                   </pic:nvPicPr>
                   <pic:blipFill>
-                    <a:blip r:embed="rId13">
+                    <a:blip r:embed="rId15">
                       <a:extLst>
                         <a:ext uri="{28A0092B-C50C-407E-A947-70E740481C1C}">
                           <a14:useLocalDpi xmlns:a14="http://schemas.microsoft.com/office/drawing/2010/main" val="0"/>

</xml_diff>